<commit_message>
Added initialization step and first change in documentation.
</commit_message>
<xml_diff>
--- a/FPGA/Verilog/Praca magisterska.docx
+++ b/FPGA/Verilog/Praca magisterska.docx
@@ -9,8 +9,6 @@
           <w:bCs/>
         </w:rPr>
       </w:pPr>
-      <w:bookmarkStart w:id="0" w:name="_GoBack"/>
-      <w:bookmarkEnd w:id="0"/>
     </w:p>
     <w:p>
       <w:pPr>
@@ -1586,38 +1584,95 @@
         </w:rPr>
         <w:br w:type="column"/>
       </w:r>
-      <w:bookmarkStart w:id="1" w:name="_Toc22918097"/>
+      <w:bookmarkStart w:id="0" w:name="_Toc22918097"/>
       <w:r>
         <w:lastRenderedPageBreak/>
         <w:t>Wprowadzenie</w:t>
       </w:r>
-      <w:bookmarkEnd w:id="1"/>
+      <w:bookmarkEnd w:id="0"/>
     </w:p>
     <w:p>
       <w:pPr>
         <w:ind w:firstLine="360"/>
       </w:pPr>
       <w:r>
-        <w:t>Rozwój technologii w obecnych czasach postępuje w zaskakującym tempie. Coraz więcej urządzeń powszechnego użytku posiada zaawansowane układy cyfrowe pozwalające na</w:t>
+        <w:t>Wiele współczesnych aplikacji sprzętowych np. telefony komórkowe, kamery, aparaty fotograficzne, rejestratory wizyjne,</w:t>
+      </w:r>
+      <w:r>
+        <w:t xml:space="preserve"> </w:t>
+      </w:r>
+      <w:r>
+        <w:t>odtwarzacze mp3, itp. wymagają przechowywania danych w</w:t>
       </w:r>
       <w:r>
         <w:t> </w:t>
       </w:r>
       <w:r>
-        <w:t>wymianę danych z</w:t>
+        <w:t>pamięci masowej.</w:t>
+      </w:r>
+      <w:r>
+        <w:t xml:space="preserve"> </w:t>
+      </w:r>
+      <w:r>
+        <w:t>Podczas gdy pojemności pamięci dynamicznych są zbyt małe i</w:t>
       </w:r>
       <w:r>
         <w:t> </w:t>
       </w:r>
       <w:r>
-        <w:t>użytkownikiem. A dzięki nanotechnologii układy te zajmują co raz mniejszą powierzchnię co pozwala na umieszczenie więcej modułów logicznych w jednym układzie scalonym. Mimo dużych zmian oraz prędkości ich wprowadzania niektóre protokoły oraz rozwiązania nadal są istotne i</w:t>
+        <w:t>nie</w:t>
       </w:r>
       <w:r>
         <w:t> </w:t>
       </w:r>
       <w:r>
-        <w:t>aktualne.</w:t>
-      </w:r>
+        <w:t>przechowują informacji po odłączeniu zasilania a używanie dysków twardych</w:t>
+      </w:r>
+      <w:r>
+        <w:t xml:space="preserve"> </w:t>
+      </w:r>
+      <w:r>
+        <w:t>jest często niemożliwe ze względu na duże gabaryty i wstrząsy.</w:t>
+      </w:r>
+      <w:r>
+        <w:t xml:space="preserve"> </w:t>
+      </w:r>
+      <w:r>
+        <w:t xml:space="preserve">Z kolei układy scalone z pamięcią </w:t>
+      </w:r>
+      <w:proofErr w:type="spellStart"/>
+      <w:r>
+        <w:t>flash</w:t>
+      </w:r>
+      <w:proofErr w:type="spellEnd"/>
+      <w:r>
+        <w:t xml:space="preserve"> mają zbyt małe pojemności a karty pamięci Compact Flash są wypierane z rynku dlatego, w wielu zastosowaniach najczęściej stosowanym rozwiązaniem jest wykorzystanie kart pamięci SD</w:t>
+      </w:r>
+      <w:r>
+        <w:t> (</w:t>
+      </w:r>
+      <w:proofErr w:type="spellStart"/>
+      <w:r>
+        <w:t>Secure</w:t>
+      </w:r>
+      <w:proofErr w:type="spellEnd"/>
+      <w:r>
+        <w:t xml:space="preserve"> Digital</w:t>
+      </w:r>
+      <w:r>
+        <w:t xml:space="preserve">) i </w:t>
+      </w:r>
+      <w:r>
+        <w:t>MMC</w:t>
+      </w:r>
+      <w:r>
+        <w:t xml:space="preserve"> </w:t>
+      </w:r>
+      <w:r>
+        <w:t>(Multi Media Card).</w:t>
+      </w:r>
+      <w:bookmarkStart w:id="1" w:name="_GoBack"/>
+      <w:bookmarkEnd w:id="1"/>
     </w:p>
     <w:p>
       <w:pPr>
@@ -1679,14 +1734,69 @@
         <w:t xml:space="preserve"> modułu dla </w:t>
       </w:r>
       <w:r>
-        <w:t xml:space="preserve">układu FPGA. Wykonać symulację oraz opracować sposób testowania projektowanego układu dla płytki laboratoryjnej z układem </w:t>
+        <w:t xml:space="preserve">układu FPGA. Wykonać symulację oraz opracować sposób testowania projektowanego układu </w:t>
+      </w:r>
+      <w:r>
+        <w:t>z użyciem</w:t>
+      </w:r>
+      <w:r>
+        <w:t xml:space="preserve"> płytki laboratoryjnej</w:t>
       </w:r>
       <w:r>
         <w:rPr>
           <w:rFonts w:cstheme="minorHAnsi"/>
           <w:color w:val="000000"/>
         </w:rPr>
-        <w:t xml:space="preserve">MACHXO2 4000HC firmy </w:t>
+        <w:t>.</w:t>
+      </w:r>
+      <w:r>
+        <w:rPr>
+          <w:rFonts w:cstheme="minorHAnsi"/>
+          <w:color w:val="000000"/>
+        </w:rPr>
+        <w:t xml:space="preserve"> </w:t>
+      </w:r>
+      <w:r>
+        <w:rPr>
+          <w:rFonts w:cstheme="minorHAnsi"/>
+          <w:color w:val="000000"/>
+        </w:rPr>
+        <w:t xml:space="preserve">A </w:t>
+      </w:r>
+      <w:r>
+        <w:rPr>
+          <w:rFonts w:cstheme="minorHAnsi"/>
+          <w:color w:val="000000"/>
+        </w:rPr>
+        <w:t xml:space="preserve">do </w:t>
+      </w:r>
+      <w:r>
+        <w:rPr>
+          <w:rFonts w:cstheme="minorHAnsi"/>
+          <w:color w:val="000000"/>
+        </w:rPr>
+        <w:t>samej implementacji i symulacji</w:t>
+      </w:r>
+      <w:r>
+        <w:rPr>
+          <w:rFonts w:cstheme="minorHAnsi"/>
+          <w:color w:val="000000"/>
+        </w:rPr>
+        <w:t xml:space="preserve"> użyć</w:t>
+      </w:r>
+      <w:r>
+        <w:rPr>
+          <w:rFonts w:cstheme="minorHAnsi"/>
+          <w:color w:val="000000"/>
+        </w:rPr>
+        <w:t xml:space="preserve"> </w:t>
+      </w:r>
+      <w:r>
+        <w:rPr>
+          <w:rFonts w:cstheme="minorHAnsi"/>
+          <w:color w:val="000000"/>
+        </w:rPr>
+        <w:t xml:space="preserve">oprogramowania </w:t>
       </w:r>
       <w:proofErr w:type="spellStart"/>
       <w:r>
@@ -1704,26 +1814,28 @@
         </w:rPr>
         <w:t xml:space="preserve"> </w:t>
       </w:r>
+      <w:proofErr w:type="spellStart"/>
       <w:r>
         <w:rPr>
           <w:rFonts w:cstheme="minorHAnsi"/>
           <w:color w:val="000000"/>
         </w:rPr>
-        <w:t xml:space="preserve">wypożyczonej z </w:t>
-      </w:r>
+        <w:t>Diamond</w:t>
+      </w:r>
+      <w:proofErr w:type="spellEnd"/>
       <w:r>
         <w:rPr>
           <w:rFonts w:cstheme="minorHAnsi"/>
           <w:color w:val="000000"/>
         </w:rPr>
-        <w:t>katedry</w:t>
+        <w:t xml:space="preserve"> 3.10</w:t>
       </w:r>
       <w:r>
         <w:rPr>
           <w:rFonts w:cstheme="minorHAnsi"/>
           <w:color w:val="000000"/>
         </w:rPr>
-        <w:t xml:space="preserve"> uczelni</w:t>
+        <w:t xml:space="preserve"> oraz Active HDL 10.5</w:t>
       </w:r>
       <w:r>
         <w:rPr>
@@ -1739,101 +1851,6 @@
         </w:rPr>
         <w:t xml:space="preserve"> </w:t>
       </w:r>
-      <w:r>
-        <w:rPr>
-          <w:rFonts w:cstheme="minorHAnsi"/>
-          <w:color w:val="000000"/>
-        </w:rPr>
-        <w:t xml:space="preserve">A </w:t>
-      </w:r>
-      <w:r>
-        <w:rPr>
-          <w:rFonts w:cstheme="minorHAnsi"/>
-          <w:color w:val="000000"/>
-        </w:rPr>
-        <w:t xml:space="preserve">do </w:t>
-      </w:r>
-      <w:r>
-        <w:rPr>
-          <w:rFonts w:cstheme="minorHAnsi"/>
-          <w:color w:val="000000"/>
-        </w:rPr>
-        <w:t>samej implementacji i symulacji</w:t>
-      </w:r>
-      <w:r>
-        <w:rPr>
-          <w:rFonts w:cstheme="minorHAnsi"/>
-          <w:color w:val="000000"/>
-        </w:rPr>
-        <w:t xml:space="preserve"> użyć</w:t>
-      </w:r>
-      <w:r>
-        <w:rPr>
-          <w:rFonts w:cstheme="minorHAnsi"/>
-          <w:color w:val="000000"/>
-        </w:rPr>
-        <w:t xml:space="preserve"> </w:t>
-      </w:r>
-      <w:r>
-        <w:rPr>
-          <w:rFonts w:cstheme="minorHAnsi"/>
-          <w:color w:val="000000"/>
-        </w:rPr>
-        <w:t xml:space="preserve">oprogramowania </w:t>
-      </w:r>
-      <w:proofErr w:type="spellStart"/>
-      <w:r>
-        <w:rPr>
-          <w:rFonts w:cstheme="minorHAnsi"/>
-          <w:color w:val="000000"/>
-        </w:rPr>
-        <w:t>Lattice</w:t>
-      </w:r>
-      <w:proofErr w:type="spellEnd"/>
-      <w:r>
-        <w:rPr>
-          <w:rFonts w:cstheme="minorHAnsi"/>
-          <w:color w:val="000000"/>
-        </w:rPr>
-        <w:t xml:space="preserve"> </w:t>
-      </w:r>
-      <w:proofErr w:type="spellStart"/>
-      <w:r>
-        <w:rPr>
-          <w:rFonts w:cstheme="minorHAnsi"/>
-          <w:color w:val="000000"/>
-        </w:rPr>
-        <w:t>Diamond</w:t>
-      </w:r>
-      <w:proofErr w:type="spellEnd"/>
-      <w:r>
-        <w:rPr>
-          <w:rFonts w:cstheme="minorHAnsi"/>
-          <w:color w:val="000000"/>
-        </w:rPr>
-        <w:t xml:space="preserve"> 3.10</w:t>
-      </w:r>
-      <w:r>
-        <w:rPr>
-          <w:rFonts w:cstheme="minorHAnsi"/>
-          <w:color w:val="000000"/>
-        </w:rPr>
-        <w:t xml:space="preserve"> oraz Active HDL 10.5</w:t>
-      </w:r>
-      <w:r>
-        <w:rPr>
-          <w:rFonts w:cstheme="minorHAnsi"/>
-          <w:color w:val="000000"/>
-        </w:rPr>
-        <w:t>.</w:t>
-      </w:r>
-      <w:r>
-        <w:rPr>
-          <w:rFonts w:cstheme="minorHAnsi"/>
-          <w:color w:val="000000"/>
-        </w:rPr>
-        <w:t xml:space="preserve"> </w:t>
-      </w:r>
     </w:p>
     <w:p>
       <w:pPr>
@@ -1861,6 +1878,7 @@
     <w:p>
       <w:pPr>
         <w:spacing w:after="0"/>
+        <w:jc w:val="left"/>
       </w:pPr>
       <w:r>
         <w:t>Do zakresu pracy należy:</w:t>
@@ -1869,56 +1887,107 @@
     <w:p>
       <w:pPr>
         <w:spacing w:after="0"/>
-      </w:pPr>
-      <w:r>
-        <w:t xml:space="preserve">- Analiza działania protokołów komunikacyjnych dla kart SD/MMC. </w:t>
+        <w:jc w:val="left"/>
+      </w:pPr>
+      <w:r>
+        <w:t>- Analiza działania protokołów komunikacyjnych dla kart SD/MMC</w:t>
+      </w:r>
+      <w:r>
+        <w:t>,</w:t>
       </w:r>
     </w:p>
     <w:p>
       <w:pPr>
         <w:spacing w:after="0"/>
-      </w:pPr>
-      <w:r>
-        <w:t xml:space="preserve">- Opracowanie koncepcji działania modułu sterownika i jego implementacja w języku </w:t>
-      </w:r>
-      <w:proofErr w:type="spellStart"/>
-      <w:r>
-        <w:t>Verilog</w:t>
-      </w:r>
-      <w:proofErr w:type="spellEnd"/>
-      <w:r>
-        <w:t>.</w:t>
+        <w:jc w:val="left"/>
+      </w:pPr>
+      <w:r>
+        <w:t>- Opracowanie koncepcji działania modułu sterownika</w:t>
+      </w:r>
+      <w:r>
+        <w:t>,</w:t>
       </w:r>
     </w:p>
     <w:p>
       <w:pPr>
         <w:spacing w:after="0"/>
-      </w:pPr>
-      <w:r>
-        <w:t>- Opracowanie środowiska testowego (symulacyjnego i sprzętowego) umożliwiającego weryfikację implementacji.</w:t>
+        <w:jc w:val="left"/>
+      </w:pPr>
+      <w:r>
+        <w:t>- I</w:t>
+      </w:r>
+      <w:r>
+        <w:t xml:space="preserve">mplementacja w języku </w:t>
+      </w:r>
+      <w:proofErr w:type="spellStart"/>
+      <w:r>
+        <w:t>Verilog</w:t>
+      </w:r>
+      <w:proofErr w:type="spellEnd"/>
+      <w:r>
+        <w:t>,</w:t>
       </w:r>
     </w:p>
     <w:p>
       <w:pPr>
         <w:spacing w:after="0"/>
-      </w:pPr>
-      <w:r>
-        <w:t>- Analiza wyników.</w:t>
+        <w:jc w:val="left"/>
+      </w:pPr>
+      <w:r>
+        <w:t>-</w:t>
+      </w:r>
+      <w:r>
+        <w:t xml:space="preserve"> </w:t>
+      </w:r>
+      <w:r>
+        <w:t>Opracowanie środowiska testowego (symulacyjnego i sprzętowego) umożliwiającego weryfikację implementacji</w:t>
+      </w:r>
+      <w:r>
+        <w:t>,</w:t>
       </w:r>
     </w:p>
     <w:p>
       <w:pPr>
         <w:spacing w:after="0"/>
-      </w:pPr>
+        <w:jc w:val="left"/>
+      </w:pPr>
+      <w:r>
+        <w:t xml:space="preserve">- </w:t>
+      </w:r>
+      <w:r>
+        <w:t>Przeprowadzenie badań dotyczących wydajności zapisu i odczytu danych na wybranych modelach kart pamięci.</w:t>
+      </w:r>
     </w:p>
     <w:p>
-      <w:r>
-        <w:t>Na podstawie celu oraz zakresu pracy założyłem że implementacje wykonam dla protokołu SPI</w:t>
+      <w:pPr>
+        <w:spacing w:after="0"/>
+      </w:pPr>
+    </w:p>
+    <w:p>
+      <w:r>
+        <w:t xml:space="preserve">Na podstawie celu oraz zakresu pracy założyłem że implementacje wykonam dla protokołu </w:t>
+      </w:r>
+      <w:r>
+        <w:t>SPI</w:t>
       </w:r>
       <w:r>
         <w:t> </w:t>
       </w:r>
       <w:r>
+        <w:t xml:space="preserve">(Serial </w:t>
+      </w:r>
+      <w:proofErr w:type="spellStart"/>
+      <w:r>
+        <w:t>Peripheral</w:t>
+      </w:r>
+      <w:proofErr w:type="spellEnd"/>
+      <w:r>
+        <w:t xml:space="preserve"> Interface)</w:t>
+      </w:r>
+      <w:r>
+        <w:t> </w:t>
+      </w:r>
+      <w:r>
         <w:t>z</w:t>
       </w:r>
       <w:r>
@@ -1928,7 +1997,21 @@
         <w:t xml:space="preserve">wykorzystaniem </w:t>
       </w:r>
       <w:r>
-        <w:t xml:space="preserve">karty micro SD. </w:t>
+        <w:t xml:space="preserve">karty micro </w:t>
+      </w:r>
+      <w:r>
+        <w:t>SD (</w:t>
+      </w:r>
+      <w:proofErr w:type="spellStart"/>
+      <w:r>
+        <w:t>Secure</w:t>
+      </w:r>
+      <w:proofErr w:type="spellEnd"/>
+      <w:r>
+        <w:t xml:space="preserve"> Digital)</w:t>
+      </w:r>
+      <w:r>
+        <w:t>.</w:t>
       </w:r>
     </w:p>
     <w:p/>
@@ -2143,6 +2226,19 @@
       <w:r>
         <w:t>.</w:t>
       </w:r>
+      <w:r>
+        <w:br/>
+        <w:t>(</w:t>
+      </w:r>
+      <w:r>
+        <w:t xml:space="preserve">Źródło: </w:t>
+      </w:r>
+      <w:r>
+        <w:t>http://elm-chan.org/docs/spi_e.html</w:t>
+      </w:r>
+      <w:r>
+        <w:t>)</w:t>
+      </w:r>
     </w:p>
     <w:p>
       <w:r>
@@ -2251,6 +2347,7 @@
         <w:rPr>
           <w:noProof/>
         </w:rPr>
+        <w:lastRenderedPageBreak/>
         <w:drawing>
           <wp:inline distT="0" distB="0" distL="0" distR="0">
             <wp:extent cx="3145536" cy="2482375"/>
@@ -2344,10 +2441,19 @@
       <w:r>
         <w:t>.</w:t>
       </w:r>
+      <w:r>
+        <w:br/>
+        <w:t xml:space="preserve">(Źródło: </w:t>
+      </w:r>
+      <w:r>
+        <w:t>https://en.wikipedia.org/wiki/Serial_Peripheral_Interface</w:t>
+      </w:r>
+      <w:r>
+        <w:t>)</w:t>
+      </w:r>
     </w:p>
     <w:p>
       <w:r>
-        <w:lastRenderedPageBreak/>
         <w:t xml:space="preserve">Rysunek 2 przedstawia przykładowe podłączenie trzech układów podrzędnych. Zapis lub odczyt następuje </w:t>
       </w:r>
       <w:r>
@@ -2456,8 +2562,8 @@
         <w:tblLook w:val="04A0" w:firstRow="1" w:lastRow="0" w:firstColumn="1" w:lastColumn="0" w:noHBand="0" w:noVBand="1"/>
       </w:tblPr>
       <w:tblGrid>
-        <w:gridCol w:w="2589"/>
-        <w:gridCol w:w="5904"/>
+        <w:gridCol w:w="2590"/>
+        <w:gridCol w:w="5903"/>
       </w:tblGrid>
       <w:tr>
         <w:tc>
@@ -2558,7 +2664,7 @@
                 <w:sz w:val="22"/>
                 <w:szCs w:val="22"/>
               </w:rPr>
-              <w:t>Pozytywne zbocze</w:t>
+              <w:t>Zbocze narastające</w:t>
             </w:r>
           </w:p>
           <w:p>
@@ -2696,7 +2802,7 @@
                 <w:sz w:val="22"/>
                 <w:szCs w:val="22"/>
               </w:rPr>
-              <w:t>Pozytywne zbocze</w:t>
+              <w:t>Zbocze narastające</w:t>
             </w:r>
           </w:p>
           <w:p>
@@ -2712,7 +2818,7 @@
                 <w:sz w:val="22"/>
                 <w:szCs w:val="22"/>
               </w:rPr>
-              <w:t>Zatrzask i przesunięcie</w:t>
+              <w:t>Przesunięcie i zatrzask</w:t>
             </w:r>
           </w:p>
           <w:p>
@@ -2723,6 +2829,13 @@
                 <w:szCs w:val="22"/>
               </w:rPr>
             </w:pPr>
+            <w:r>
+              <w:rPr>
+                <w:sz w:val="22"/>
+                <w:szCs w:val="22"/>
+              </w:rPr>
+              <w:t>(CPHA=1, CPOL=0)</w:t>
+            </w:r>
           </w:p>
         </w:tc>
         <w:tc>
@@ -2735,10 +2848,10 @@
                 <w:noProof/>
               </w:rPr>
               <w:drawing>
-                <wp:inline distT="0" distB="0" distL="0" distR="0" wp14:anchorId="6D971073" wp14:editId="575F011D">
-                  <wp:extent cx="3533775" cy="1028700"/>
-                  <wp:effectExtent l="0" t="0" r="9525" b="0"/>
-                  <wp:docPr id="6" name="Obraz 6"/>
+                <wp:inline distT="0" distB="0" distL="0" distR="0" wp14:anchorId="6DC2F91B" wp14:editId="6BDB7877">
+                  <wp:extent cx="3514725" cy="1038225"/>
+                  <wp:effectExtent l="0" t="0" r="9525" b="9525"/>
+                  <wp:docPr id="7" name="Obraz 7"/>
                   <wp:cNvGraphicFramePr>
                     <a:graphicFrameLocks xmlns:a="http://schemas.openxmlformats.org/drawingml/2006/main" noChangeAspect="1"/>
                   </wp:cNvGraphicFramePr>
@@ -2746,36 +2859,23 @@
                     <a:graphicData uri="http://schemas.openxmlformats.org/drawingml/2006/picture">
                       <pic:pic xmlns:pic="http://schemas.openxmlformats.org/drawingml/2006/picture">
                         <pic:nvPicPr>
-                          <pic:cNvPr id="0" name="Picture 5"/>
-                          <pic:cNvPicPr>
-                            <a:picLocks noChangeAspect="1" noChangeArrowheads="1"/>
-                          </pic:cNvPicPr>
+                          <pic:cNvPr id="1" name=""/>
+                          <pic:cNvPicPr/>
                         </pic:nvPicPr>
                         <pic:blipFill>
-                          <a:blip r:embed="rId11">
-                            <a:extLst>
-                              <a:ext uri="{28A0092B-C50C-407E-A947-70E740481C1C}">
-                                <a14:useLocalDpi xmlns:a14="http://schemas.microsoft.com/office/drawing/2010/main" val="0"/>
-                              </a:ext>
-                            </a:extLst>
-                          </a:blip>
-                          <a:srcRect/>
+                          <a:blip r:embed="rId11"/>
                           <a:stretch>
                             <a:fillRect/>
                           </a:stretch>
                         </pic:blipFill>
-                        <pic:spPr bwMode="auto">
+                        <pic:spPr>
                           <a:xfrm>
                             <a:off x="0" y="0"/>
-                            <a:ext cx="3533775" cy="1028700"/>
+                            <a:ext cx="3514725" cy="1038225"/>
                           </a:xfrm>
                           <a:prstGeom prst="rect">
                             <a:avLst/>
                           </a:prstGeom>
-                          <a:noFill/>
-                          <a:ln>
-                            <a:noFill/>
-                          </a:ln>
                         </pic:spPr>
                       </pic:pic>
                     </a:graphicData>
@@ -2827,7 +2927,7 @@
                 <w:sz w:val="22"/>
                 <w:szCs w:val="22"/>
               </w:rPr>
-              <w:t>Negatywne zbocze</w:t>
+              <w:t>Zbocze opadające</w:t>
             </w:r>
           </w:p>
           <w:p>
@@ -2854,6 +2954,13 @@
                 <w:szCs w:val="22"/>
               </w:rPr>
             </w:pPr>
+            <w:r>
+              <w:rPr>
+                <w:sz w:val="22"/>
+                <w:szCs w:val="22"/>
+              </w:rPr>
+              <w:t>(CPHA=0, CPOL=1)</w:t>
+            </w:r>
           </w:p>
         </w:tc>
         <w:tc>
@@ -2958,7 +3065,7 @@
                 <w:sz w:val="22"/>
                 <w:szCs w:val="22"/>
               </w:rPr>
-              <w:t>Negatywne zbocze</w:t>
+              <w:t>Zbocze opadające</w:t>
             </w:r>
           </w:p>
           <w:p>
@@ -2974,7 +3081,21 @@
                 <w:sz w:val="22"/>
                 <w:szCs w:val="22"/>
               </w:rPr>
-              <w:t>Zatrzask i przesunięcie</w:t>
+              <w:t>P</w:t>
+            </w:r>
+            <w:r>
+              <w:rPr>
+                <w:sz w:val="22"/>
+                <w:szCs w:val="22"/>
+              </w:rPr>
+              <w:t>rzesunięcie</w:t>
+            </w:r>
+            <w:r>
+              <w:rPr>
+                <w:sz w:val="22"/>
+                <w:szCs w:val="22"/>
+              </w:rPr>
+              <w:t xml:space="preserve"> i zatrzask</w:t>
             </w:r>
           </w:p>
           <w:p>
@@ -2985,6 +3106,13 @@
                 <w:szCs w:val="22"/>
               </w:rPr>
             </w:pPr>
+            <w:r>
+              <w:rPr>
+                <w:sz w:val="22"/>
+                <w:szCs w:val="22"/>
+              </w:rPr>
+              <w:t>(CPHA=1, CPOL=1)</w:t>
+            </w:r>
           </w:p>
         </w:tc>
         <w:tc>
@@ -3000,10 +3128,10 @@
                 <w:noProof/>
               </w:rPr>
               <w:drawing>
-                <wp:inline distT="0" distB="0" distL="0" distR="0" wp14:anchorId="7D237754" wp14:editId="7B0E7527">
-                  <wp:extent cx="3514725" cy="1038225"/>
-                  <wp:effectExtent l="0" t="0" r="9525" b="9525"/>
-                  <wp:docPr id="7" name="Obraz 7"/>
+                <wp:inline distT="0" distB="0" distL="0" distR="0" wp14:anchorId="5E07AB4E" wp14:editId="6743A92C">
+                  <wp:extent cx="3533775" cy="1028700"/>
+                  <wp:effectExtent l="0" t="0" r="9525" b="0"/>
+                  <wp:docPr id="6" name="Obraz 6"/>
                   <wp:cNvGraphicFramePr>
                     <a:graphicFrameLocks xmlns:a="http://schemas.openxmlformats.org/drawingml/2006/main" noChangeAspect="1"/>
                   </wp:cNvGraphicFramePr>
@@ -3011,23 +3139,36 @@
                     <a:graphicData uri="http://schemas.openxmlformats.org/drawingml/2006/picture">
                       <pic:pic xmlns:pic="http://schemas.openxmlformats.org/drawingml/2006/picture">
                         <pic:nvPicPr>
-                          <pic:cNvPr id="1" name=""/>
-                          <pic:cNvPicPr/>
+                          <pic:cNvPr id="0" name="Picture 5"/>
+                          <pic:cNvPicPr>
+                            <a:picLocks noChangeAspect="1" noChangeArrowheads="1"/>
+                          </pic:cNvPicPr>
                         </pic:nvPicPr>
                         <pic:blipFill>
-                          <a:blip r:embed="rId13"/>
+                          <a:blip r:embed="rId13">
+                            <a:extLst>
+                              <a:ext uri="{28A0092B-C50C-407E-A947-70E740481C1C}">
+                                <a14:useLocalDpi xmlns:a14="http://schemas.microsoft.com/office/drawing/2010/main" val="0"/>
+                              </a:ext>
+                            </a:extLst>
+                          </a:blip>
+                          <a:srcRect/>
                           <a:stretch>
                             <a:fillRect/>
                           </a:stretch>
                         </pic:blipFill>
-                        <pic:spPr>
+                        <pic:spPr bwMode="auto">
                           <a:xfrm>
                             <a:off x="0" y="0"/>
-                            <a:ext cx="3514725" cy="1038225"/>
+                            <a:ext cx="3533775" cy="1028700"/>
                           </a:xfrm>
                           <a:prstGeom prst="rect">
                             <a:avLst/>
                           </a:prstGeom>
+                          <a:noFill/>
+                          <a:ln>
+                            <a:noFill/>
+                          </a:ln>
                         </pic:spPr>
                       </pic:pic>
                     </a:graphicData>
@@ -3077,6 +3218,16 @@
       <w:r>
         <w:t>.</w:t>
       </w:r>
+      <w:r>
+        <w:br/>
+        <w:t xml:space="preserve">(Źródło: </w:t>
+      </w:r>
+      <w:r>
+        <w:t>http://elm-chan.org/docs/spi_e.html</w:t>
+      </w:r>
+      <w:r>
+        <w:t>)</w:t>
+      </w:r>
     </w:p>
     <w:p>
       <w:pPr>
@@ -3088,6 +3239,7 @@
       </w:pPr>
       <w:bookmarkStart w:id="6" w:name="_Toc22918102"/>
       <w:r>
+        <w:lastRenderedPageBreak/>
         <w:t>Standard</w:t>
       </w:r>
       <w:r>
@@ -3273,7 +3425,13 @@
         <w:t>.</w:t>
       </w:r>
       <w:r>
-        <w:t xml:space="preserve"> Dane są przesyłane między kartą pamięci a kontrolerem hosta jako bloki danych w jednostkach 512 bajtów</w:t>
+        <w:t xml:space="preserve"> Dane są przesyłane między kartą pamięci a</w:t>
+      </w:r>
+      <w:r>
+        <w:t> </w:t>
+      </w:r>
+      <w:r>
+        <w:t>kontrolerem hosta jako bloki danych w jednostkach 512 bajtów</w:t>
       </w:r>
       <w:r>
         <w:t>,</w:t>
@@ -3368,11 +3526,7 @@
         <w:t>)</w:t>
       </w:r>
       <w:r>
-        <w:t xml:space="preserve">. 9-pinowy </w:t>
-      </w:r>
-      <w:r>
-        <w:lastRenderedPageBreak/>
-        <w:t xml:space="preserve">interfejs pozwala na wymianę danych między podłączonym systemem a kontrolerem karty. Kontroler może odczytywać </w:t>
+        <w:t xml:space="preserve">. 9-pinowy interfejs pozwala na wymianę danych między podłączonym systemem a kontrolerem karty. Kontroler może odczytywać </w:t>
       </w:r>
       <w:r>
         <w:t>lub</w:t>
@@ -3440,6 +3594,7 @@
         <w:rPr>
           <w:noProof/>
         </w:rPr>
+        <w:lastRenderedPageBreak/>
         <w:drawing>
           <wp:inline distT="0" distB="0" distL="0" distR="0">
             <wp:extent cx="2984602" cy="4819556"/>
@@ -3502,10 +3657,7 @@
         <w:fldChar w:fldCharType="begin"/>
       </w:r>
       <w:r>
-        <w:instrText xml:space="preserve"> SEQ R</w:instrText>
-      </w:r>
-      <w:r>
-        <w:instrText xml:space="preserve">ysunek \* ARABIC </w:instrText>
+        <w:instrText xml:space="preserve"> SEQ Rysunek \* ARABIC </w:instrText>
       </w:r>
       <w:r>
         <w:fldChar w:fldCharType="separate"/>
@@ -3531,6 +3683,27 @@
       <w:r>
         <w:t>.</w:t>
       </w:r>
+      <w:r>
+        <w:br/>
+        <w:t>(</w:t>
+      </w:r>
+      <w:proofErr w:type="spellStart"/>
+      <w:r>
+        <w:t>Żródło</w:t>
+      </w:r>
+      <w:proofErr w:type="spellEnd"/>
+      <w:r>
+        <w:t>:</w:t>
+      </w:r>
+      <w:r>
+        <w:t xml:space="preserve"> </w:t>
+      </w:r>
+      <w:r>
+        <w:t>http://www.dejazzer.com/ee379/lecture_notes/lec12_sd_card.pdf</w:t>
+      </w:r>
+      <w:r>
+        <w:t>)</w:t>
+      </w:r>
     </w:p>
     <w:p>
       <w:pPr>
@@ -3546,7 +3719,13 @@
         <w:t>o 2 piny więcej niż karta MMC</w:t>
       </w:r>
       <w:r>
-        <w:t xml:space="preserve"> co widać na rysunku 4. Trzy z nich to styki przeznaczone dla zasilania dlatego liczba efektywnych </w:t>
+        <w:t xml:space="preserve"> co widać na</w:t>
+      </w:r>
+      <w:r>
+        <w:t> </w:t>
+      </w:r>
+      <w:r>
+        <w:t xml:space="preserve">rysunku 4. Trzy z nich to styki przeznaczone dla zasilania dlatego liczba efektywnych </w:t>
       </w:r>
       <w:proofErr w:type="spellStart"/>
       <w:r>
@@ -3679,7 +3858,13 @@
         <w:t>)</w:t>
       </w:r>
       <w:r>
-        <w:t xml:space="preserve"> gdyż spowoduje to uszkodzenie karty</w:t>
+        <w:t xml:space="preserve"> gdyż spowoduje to</w:t>
+      </w:r>
+      <w:r>
+        <w:t> </w:t>
+      </w:r>
+      <w:r>
+        <w:t>uszkodzenie karty</w:t>
       </w:r>
       <w:r>
         <w:t xml:space="preserve"> a układ zasilania karty powinien dostarczać maksymalnie 100mA.</w:t>
@@ -3780,8 +3965,25 @@
       <w:r>
         <w:t>Opis wyprowadzeń styków dla karty SD po lewej stronie oraz dla karty MMC po prawej.</w:t>
       </w:r>
+      <w:r>
+        <w:br/>
+        <w:t xml:space="preserve">(Źródło: </w:t>
+      </w:r>
+      <w:r>
+        <w:t>http://elm-chan.org/docs/mmc/mmc_e.html#fsys</w:t>
+      </w:r>
+      <w:r>
+        <w:t>)</w:t>
+      </w:r>
     </w:p>
-    <w:p/>
+    <w:p>
+      <w:pPr>
+        <w:rPr>
+          <w:sz w:val="4"/>
+          <w:szCs w:val="4"/>
+        </w:rPr>
+      </w:pPr>
+    </w:p>
     <w:p>
       <w:pPr>
         <w:keepNext/>
@@ -3884,8 +4086,25 @@
       <w:r>
         <w:t>.</w:t>
       </w:r>
+      <w:r>
+        <w:br/>
+        <w:t xml:space="preserve">(Źródło: </w:t>
+      </w:r>
+      <w:r>
+        <w:t>http://elm-chan.org/docs/mmc/mmc_e.html#fsys</w:t>
+      </w:r>
+      <w:r>
+        <w:t>)</w:t>
+      </w:r>
     </w:p>
-    <w:p/>
+    <w:p>
+      <w:pPr>
+        <w:rPr>
+          <w:sz w:val="4"/>
+          <w:szCs w:val="4"/>
+        </w:rPr>
+      </w:pPr>
+    </w:p>
     <w:p>
       <w:pPr>
         <w:keepNext/>
@@ -3988,6 +4207,16 @@
       <w:r>
         <w:t>.</w:t>
       </w:r>
+      <w:r>
+        <w:br/>
+        <w:t xml:space="preserve">(Źródło: </w:t>
+      </w:r>
+      <w:r>
+        <w:t>http://elm-chan.org/docs/mmc/mmc_e.html#fsys</w:t>
+      </w:r>
+      <w:r>
+        <w:t>)</w:t>
+      </w:r>
     </w:p>
     <w:p>
       <w:pPr>
@@ -4148,7 +4377,18 @@
       <w:r>
         <w:t>.</w:t>
       </w:r>
+      <w:r>
+        <w:br/>
+        <w:t xml:space="preserve">(Źródło: </w:t>
+      </w:r>
+      <w:r>
+        <w:t>http://www.dejazzer.com/ee379/lecture_notes/lec12_sd_card.pdf</w:t>
+      </w:r>
+      <w:r>
+        <w:t>)</w:t>
+      </w:r>
     </w:p>
+    <w:p/>
     <w:p>
       <w:r>
         <w:t>Pierwsze dwa najbardziej znaczące bity to bity startu które ostawione są na wartość 01 dla każdej komendy</w:t>
@@ -4306,6 +4546,16 @@
       <w:r>
         <w:t>Format podstawowej 8-bitowej odpowiedzi na każdą komendę w trybie SPI.</w:t>
       </w:r>
+      <w:r>
+        <w:br/>
+        <w:t xml:space="preserve">(Źródło: </w:t>
+      </w:r>
+      <w:r>
+        <w:t>http://www.dejazzer.com/ee379/lecture_notes/lec12_sd_card.pdf</w:t>
+      </w:r>
+      <w:r>
+        <w:t>)</w:t>
+      </w:r>
     </w:p>
     <w:p>
       <w:pPr>
@@ -4409,9 +4659,20 @@
       <w:r>
         <w:t>.</w:t>
       </w:r>
+      <w:r>
+        <w:br/>
+        <w:t xml:space="preserve">(Źródło: </w:t>
+      </w:r>
+      <w:r>
+        <w:t>http://www.dejazzer.com/ee379/lecture_notes/lec12_sd_card.pdf</w:t>
+      </w:r>
+      <w:r>
+        <w:t>)</w:t>
+      </w:r>
     </w:p>
     <w:p>
       <w:r>
+        <w:lastRenderedPageBreak/>
         <w:tab/>
         <w:t xml:space="preserve">Po każdej wysłanej komendzie karta wysyła odpowiedź która może być 8-bitowa (rysunek </w:t>
       </w:r>
@@ -4469,11 +4730,7 @@
       </w:r>
       <w:proofErr w:type="spellEnd"/>
       <w:r>
-        <w:t xml:space="preserve"> error), błąd sumy </w:t>
-      </w:r>
-      <w:r>
-        <w:lastRenderedPageBreak/>
-        <w:t>kontrolnej CRC (CRC error), niepoprawna komenda (</w:t>
+        <w:t xml:space="preserve"> error), błąd sumy kontrolnej CRC (CRC error), niepoprawna komenda (</w:t>
       </w:r>
       <w:proofErr w:type="spellStart"/>
       <w:r>
@@ -7723,6 +7980,7 @@
         <w:ind w:firstLine="708"/>
       </w:pPr>
       <w:r>
+        <w:lastRenderedPageBreak/>
         <w:t xml:space="preserve">Gdy tylko karta SD otrzyma komendę rozpoczyna ją procesować. Dla </w:t>
       </w:r>
       <w:r>
@@ -7771,27 +8029,269 @@
         <w:t xml:space="preserve"> lub 40-bitów w zależności od użytej komendy.</w:t>
       </w:r>
       <w:r>
-        <w:t xml:space="preserve"> Detekcja otrzymywanej wiadomości jest możliwa dzięki temu że każda </w:t>
-      </w:r>
-      <w:r>
-        <w:lastRenderedPageBreak/>
-        <w:t xml:space="preserve">otrzymywana wiadomość rozpoczyna się od zera. Natomiast gdy karta nie wysyła odpowiedzi linia MISO jest ustawiona jako logiczna jedynka. Warto zauważyć że odpowiedź na każdą komendę jest wysyłane przez kartę kilka cykli SCLK później. Jeśli oczekiwana odpowiedź nie zostanie odebrana w ciągu 16 cykli </w:t>
+        <w:t xml:space="preserve"> Detekcja otrzymywanej wiadomości jest możliwa dzięki temu że każda otrzymywana wiadomość rozpoczyna się od zera. Natomiast gdy karta nie wysyła odpowiedzi linia MISO jest ustawiona jako logiczna jedynka. Warto zauważyć że odpowiedź na każdą komendę jest wysyłane przez kartę kilka cykli SCLK później. Jeśli oczekiwana odpowiedź nie zostanie odebrana w ciągu 16 cykli </w:t>
       </w:r>
       <w:r>
         <w:t xml:space="preserve">zegara po wysłaniu polecenia resetu, polecenie to należy wysłać ponownie. </w:t>
       </w:r>
+    </w:p>
+    <w:p/>
+    <w:p/>
+    <w:p>
+      <w:pPr>
+        <w:pStyle w:val="Nagwek1"/>
+        <w:numPr>
+          <w:ilvl w:val="0"/>
+          <w:numId w:val="39"/>
+        </w:numPr>
+      </w:pPr>
+      <w:bookmarkStart w:id="9" w:name="_Toc22918105"/>
+      <w:r>
+        <w:t>Architektura p</w:t>
+      </w:r>
+      <w:r>
+        <w:t>rojektowan</w:t>
+      </w:r>
+      <w:r>
+        <w:t>ych</w:t>
+      </w:r>
+      <w:r>
+        <w:t xml:space="preserve"> moduł</w:t>
+      </w:r>
+      <w:r>
+        <w:t>ów</w:t>
+      </w:r>
+      <w:bookmarkEnd w:id="9"/>
     </w:p>
     <w:p>
       <w:pPr>
-        <w:ind w:firstLine="708"/>
-      </w:pPr>
+        <w:pStyle w:val="Nagwek2"/>
+        <w:numPr>
+          <w:ilvl w:val="1"/>
+          <w:numId w:val="39"/>
+        </w:numPr>
+      </w:pPr>
+      <w:bookmarkStart w:id="10" w:name="_Toc22918106"/>
+      <w:r>
+        <w:t>Kontroler</w:t>
+      </w:r>
+      <w:r>
+        <w:t xml:space="preserve"> SPI</w:t>
+      </w:r>
+      <w:bookmarkEnd w:id="10"/>
+    </w:p>
+    <w:p>
+      <w:pPr>
+        <w:ind w:firstLine="360"/>
+      </w:pPr>
+      <w:r>
+        <w:t xml:space="preserve">Projektowany kontroler SPI stanowi najmniejszy moduł projektowanego sterownika i odpowiada za transmisję SPI. Transmisja ta odbywa się w trybie 0 </w:t>
+      </w:r>
+      <w:r>
+        <w:t xml:space="preserve">gdy </w:t>
+      </w:r>
+      <w:r>
+        <w:t xml:space="preserve">przy </w:t>
+      </w:r>
+      <w:r>
+        <w:t xml:space="preserve">zboczu narastającym </w:t>
+      </w:r>
+      <w:r>
+        <w:t>pobierana jest próbka (</w:t>
+      </w:r>
+      <w:proofErr w:type="spellStart"/>
+      <w:r>
+        <w:t>Sample</w:t>
+      </w:r>
+      <w:proofErr w:type="spellEnd"/>
+      <w:r>
+        <w:t>) a ustawienie wartości</w:t>
+      </w:r>
+      <w:r>
+        <w:t xml:space="preserve"> (Setup)</w:t>
+      </w:r>
+      <w:r>
+        <w:t xml:space="preserve"> przy zboczu opadającym.</w:t>
+      </w:r>
+      <w:r>
+        <w:t xml:space="preserve"> </w:t>
+      </w:r>
+      <w:r>
+        <w:t>Rysunek</w:t>
+      </w:r>
+      <w:r>
+        <w:t> </w:t>
+      </w:r>
+      <w:r>
+        <w:t xml:space="preserve">10 przedstawia schemat projektowanego modułu. </w:t>
+      </w:r>
+      <w:r>
+        <w:t xml:space="preserve">Do wysłania danych do karty pamięci służy sygnał </w:t>
+      </w:r>
+      <w:proofErr w:type="spellStart"/>
+      <w:r>
+        <w:t>strobujący</w:t>
+      </w:r>
+      <w:proofErr w:type="spellEnd"/>
+      <w:r>
+        <w:t xml:space="preserve"> W_STB wraz z 8-bitową magistralą danych W_DATA która służy do wysłania danych na wyjście MOSI</w:t>
+      </w:r>
+      <w:r>
+        <w:t xml:space="preserve"> a p</w:t>
+      </w:r>
+      <w:r>
+        <w:t>o zakończeniu</w:t>
+      </w:r>
+      <w:r>
+        <w:t xml:space="preserve"> transmisji ustawiana jest flaga na wyjściu W_READY. Dane odpierane z wejścia MISO wystawiane są na 8-bitową magistralę R_DATA wraz z sygnałem </w:t>
+      </w:r>
+      <w:proofErr w:type="spellStart"/>
+      <w:r>
+        <w:t>strobującym</w:t>
+      </w:r>
+      <w:proofErr w:type="spellEnd"/>
+      <w:r>
+        <w:t xml:space="preserve"> R_DATA. Układ posiada ponadto wejście zegarowe CLK wraz z resetem RST oraz sygnał TICK który pełni rolę opóźnionego zegara który służy do </w:t>
+      </w:r>
+      <w:r>
+        <w:t>….</w:t>
+      </w:r>
+    </w:p>
+    <w:p/>
+    <w:p>
+      <w:pPr>
+        <w:keepNext/>
+        <w:jc w:val="center"/>
+      </w:pPr>
+      <w:r>
+        <w:rPr>
+          <w:noProof/>
+        </w:rPr>
+        <w:drawing>
+          <wp:inline distT="0" distB="0" distL="0" distR="0">
+            <wp:extent cx="4023360" cy="2762328"/>
+            <wp:effectExtent l="0" t="0" r="0" b="0"/>
+            <wp:docPr id="13" name="Obraz 13"/>
+            <wp:cNvGraphicFramePr>
+              <a:graphicFrameLocks xmlns:a="http://schemas.openxmlformats.org/drawingml/2006/main" noChangeAspect="1"/>
+            </wp:cNvGraphicFramePr>
+            <a:graphic xmlns:a="http://schemas.openxmlformats.org/drawingml/2006/main">
+              <a:graphicData uri="http://schemas.openxmlformats.org/drawingml/2006/picture">
+                <pic:pic xmlns:pic="http://schemas.openxmlformats.org/drawingml/2006/picture">
+                  <pic:nvPicPr>
+                    <pic:cNvPr id="0" name="Picture 2"/>
+                    <pic:cNvPicPr>
+                      <a:picLocks noChangeAspect="1" noChangeArrowheads="1"/>
+                    </pic:cNvPicPr>
+                  </pic:nvPicPr>
+                  <pic:blipFill>
+                    <a:blip r:embed="rId21" cstate="print">
+                      <a:extLst>
+                        <a:ext uri="{28A0092B-C50C-407E-A947-70E740481C1C}">
+                          <a14:useLocalDpi xmlns:a14="http://schemas.microsoft.com/office/drawing/2010/main" val="0"/>
+                        </a:ext>
+                      </a:extLst>
+                    </a:blip>
+                    <a:srcRect/>
+                    <a:stretch>
+                      <a:fillRect/>
+                    </a:stretch>
+                  </pic:blipFill>
+                  <pic:spPr bwMode="auto">
+                    <a:xfrm>
+                      <a:off x="0" y="0"/>
+                      <a:ext cx="4040185" cy="2773879"/>
+                    </a:xfrm>
+                    <a:prstGeom prst="rect">
+                      <a:avLst/>
+                    </a:prstGeom>
+                    <a:noFill/>
+                    <a:ln>
+                      <a:noFill/>
+                    </a:ln>
+                  </pic:spPr>
+                </pic:pic>
+              </a:graphicData>
+            </a:graphic>
+          </wp:inline>
+        </w:drawing>
+      </w:r>
+    </w:p>
+    <w:p>
+      <w:pPr>
+        <w:pStyle w:val="Legenda"/>
+        <w:jc w:val="center"/>
+      </w:pPr>
+      <w:r>
+        <w:t xml:space="preserve">Rysunek </w:t>
+      </w:r>
+      <w:r>
+        <w:fldChar w:fldCharType="begin"/>
+      </w:r>
+      <w:r>
+        <w:instrText xml:space="preserve"> SEQ Rysunek \* ARABIC </w:instrText>
+      </w:r>
+      <w:r>
+        <w:fldChar w:fldCharType="separate"/>
+      </w:r>
+      <w:r>
+        <w:rPr>
+          <w:noProof/>
+        </w:rPr>
+        <w:t>10</w:t>
+      </w:r>
+      <w:r>
+        <w:rPr>
+          <w:noProof/>
+        </w:rPr>
+        <w:fldChar w:fldCharType="end"/>
+      </w:r>
+      <w:r>
+        <w:t xml:space="preserve"> Schemat funkcjonalny modułu kontrolera SPI</w:t>
+      </w:r>
     </w:p>
     <w:p/>
     <w:p/>
     <w:p/>
     <w:p/>
     <w:p/>
-    <w:p/>
+    <w:p>
+      <w:pPr>
+        <w:pStyle w:val="Nagwek2"/>
+        <w:numPr>
+          <w:ilvl w:val="1"/>
+          <w:numId w:val="39"/>
+        </w:numPr>
+      </w:pPr>
+      <w:bookmarkStart w:id="11" w:name="_Toc22918107"/>
+      <w:r>
+        <w:t xml:space="preserve">Moduł </w:t>
+      </w:r>
+      <w:r>
+        <w:t>sterownika</w:t>
+      </w:r>
+      <w:r>
+        <w:t xml:space="preserve"> kart pamięci</w:t>
+      </w:r>
+      <w:bookmarkEnd w:id="11"/>
+    </w:p>
+    <w:p>
+      <w:pPr>
+        <w:pStyle w:val="Nagwek2"/>
+        <w:numPr>
+          <w:ilvl w:val="1"/>
+          <w:numId w:val="39"/>
+        </w:numPr>
+      </w:pPr>
+      <w:bookmarkStart w:id="12" w:name="_Toc22918108"/>
+      <w:r>
+        <w:t>Moduł</w:t>
+      </w:r>
+      <w:r>
+        <w:t xml:space="preserve"> testujący</w:t>
+      </w:r>
+      <w:bookmarkEnd w:id="12"/>
+    </w:p>
     <w:p>
       <w:pPr>
         <w:pStyle w:val="Nagwek1"/>
@@ -7800,23 +8300,17 @@
           <w:numId w:val="39"/>
         </w:numPr>
       </w:pPr>
-      <w:bookmarkStart w:id="9" w:name="_Toc22918105"/>
-      <w:r>
-        <w:t>Architektura p</w:t>
-      </w:r>
-      <w:r>
-        <w:t>rojektowan</w:t>
-      </w:r>
-      <w:r>
-        <w:t>ych</w:t>
-      </w:r>
-      <w:r>
-        <w:t xml:space="preserve"> moduł</w:t>
-      </w:r>
-      <w:r>
-        <w:t>ów</w:t>
-      </w:r>
-      <w:bookmarkEnd w:id="9"/>
+      <w:bookmarkStart w:id="13" w:name="_Toc22918109"/>
+      <w:r>
+        <w:t>Symulacja i testowanie</w:t>
+      </w:r>
+      <w:r>
+        <w:t xml:space="preserve"> s</w:t>
+      </w:r>
+      <w:r>
+        <w:t>terownika karty SD</w:t>
+      </w:r>
+      <w:bookmarkEnd w:id="13"/>
     </w:p>
     <w:p>
       <w:pPr>
@@ -7826,14 +8320,14 @@
           <w:numId w:val="39"/>
         </w:numPr>
       </w:pPr>
-      <w:bookmarkStart w:id="10" w:name="_Toc22918106"/>
-      <w:r>
-        <w:t>Kontroler</w:t>
-      </w:r>
-      <w:r>
-        <w:t xml:space="preserve"> SPI</w:t>
-      </w:r>
-      <w:bookmarkEnd w:id="10"/>
+      <w:bookmarkStart w:id="14" w:name="_Toc22918110"/>
+      <w:r>
+        <w:t>Symulacja</w:t>
+      </w:r>
+      <w:r>
+        <w:t xml:space="preserve"> kontrolera SPI</w:t>
+      </w:r>
+      <w:bookmarkEnd w:id="14"/>
     </w:p>
     <w:p>
       <w:pPr>
@@ -7843,17 +8337,11 @@
           <w:numId w:val="39"/>
         </w:numPr>
       </w:pPr>
-      <w:bookmarkStart w:id="11" w:name="_Toc22918107"/>
-      <w:r>
-        <w:t xml:space="preserve">Moduł </w:t>
-      </w:r>
-      <w:r>
-        <w:t>sterownika</w:t>
-      </w:r>
-      <w:r>
-        <w:t xml:space="preserve"> kart pamięci</w:t>
-      </w:r>
-      <w:bookmarkEnd w:id="11"/>
+      <w:bookmarkStart w:id="15" w:name="_Toc22918111"/>
+      <w:r>
+        <w:t>Sposób testowania układu</w:t>
+      </w:r>
+      <w:bookmarkEnd w:id="15"/>
     </w:p>
     <w:p>
       <w:pPr>
@@ -7863,14 +8351,28 @@
           <w:numId w:val="39"/>
         </w:numPr>
       </w:pPr>
-      <w:bookmarkStart w:id="12" w:name="_Toc22918108"/>
-      <w:r>
-        <w:t>Moduł</w:t>
-      </w:r>
-      <w:r>
-        <w:t xml:space="preserve"> testujący</w:t>
-      </w:r>
-      <w:bookmarkEnd w:id="12"/>
+      <w:bookmarkStart w:id="16" w:name="_Toc22918112"/>
+      <w:r>
+        <w:t>Dodatkowo</w:t>
+      </w:r>
+      <w:r>
+        <w:t xml:space="preserve"> użyte moduły</w:t>
+      </w:r>
+      <w:bookmarkEnd w:id="16"/>
+    </w:p>
+    <w:p>
+      <w:pPr>
+        <w:pStyle w:val="Nagwek2"/>
+        <w:numPr>
+          <w:ilvl w:val="1"/>
+          <w:numId w:val="39"/>
+        </w:numPr>
+      </w:pPr>
+      <w:bookmarkStart w:id="17" w:name="_Toc22918113"/>
+      <w:r>
+        <w:t>Otrzymane wyniki testów</w:t>
+      </w:r>
+      <w:bookmarkEnd w:id="17"/>
     </w:p>
     <w:p>
       <w:pPr>
@@ -7880,88 +8382,6 @@
           <w:numId w:val="39"/>
         </w:numPr>
       </w:pPr>
-      <w:bookmarkStart w:id="13" w:name="_Toc22918109"/>
-      <w:r>
-        <w:t>Symulacja i testowanie</w:t>
-      </w:r>
-      <w:r>
-        <w:t xml:space="preserve"> s</w:t>
-      </w:r>
-      <w:r>
-        <w:t>terownika karty SD</w:t>
-      </w:r>
-      <w:bookmarkEnd w:id="13"/>
-    </w:p>
-    <w:p>
-      <w:pPr>
-        <w:pStyle w:val="Nagwek2"/>
-        <w:numPr>
-          <w:ilvl w:val="1"/>
-          <w:numId w:val="39"/>
-        </w:numPr>
-      </w:pPr>
-      <w:bookmarkStart w:id="14" w:name="_Toc22918110"/>
-      <w:r>
-        <w:t>Symulacja</w:t>
-      </w:r>
-      <w:r>
-        <w:t xml:space="preserve"> kontrolera SPI</w:t>
-      </w:r>
-      <w:bookmarkEnd w:id="14"/>
-    </w:p>
-    <w:p>
-      <w:pPr>
-        <w:pStyle w:val="Nagwek2"/>
-        <w:numPr>
-          <w:ilvl w:val="1"/>
-          <w:numId w:val="39"/>
-        </w:numPr>
-      </w:pPr>
-      <w:bookmarkStart w:id="15" w:name="_Toc22918111"/>
-      <w:r>
-        <w:t>Sposób testowania układu</w:t>
-      </w:r>
-      <w:bookmarkEnd w:id="15"/>
-    </w:p>
-    <w:p>
-      <w:pPr>
-        <w:pStyle w:val="Nagwek2"/>
-        <w:numPr>
-          <w:ilvl w:val="1"/>
-          <w:numId w:val="39"/>
-        </w:numPr>
-      </w:pPr>
-      <w:bookmarkStart w:id="16" w:name="_Toc22918112"/>
-      <w:r>
-        <w:t>Dodatkowo</w:t>
-      </w:r>
-      <w:r>
-        <w:t xml:space="preserve"> użyte moduły</w:t>
-      </w:r>
-      <w:bookmarkEnd w:id="16"/>
-    </w:p>
-    <w:p>
-      <w:pPr>
-        <w:pStyle w:val="Nagwek2"/>
-        <w:numPr>
-          <w:ilvl w:val="1"/>
-          <w:numId w:val="39"/>
-        </w:numPr>
-      </w:pPr>
-      <w:bookmarkStart w:id="17" w:name="_Toc22918113"/>
-      <w:r>
-        <w:t>Otrzymane wyniki testów</w:t>
-      </w:r>
-      <w:bookmarkEnd w:id="17"/>
-    </w:p>
-    <w:p>
-      <w:pPr>
-        <w:pStyle w:val="Nagwek1"/>
-        <w:numPr>
-          <w:ilvl w:val="0"/>
-          <w:numId w:val="39"/>
-        </w:numPr>
-      </w:pPr>
       <w:bookmarkStart w:id="18" w:name="_Toc22918114"/>
       <w:r>
         <w:t>Podsumowanie</w:t>
@@ -7969,7 +8389,7 @@
       <w:bookmarkEnd w:id="18"/>
     </w:p>
     <w:sectPr>
-      <w:footerReference w:type="default" r:id="rId21"/>
+      <w:footerReference w:type="default" r:id="rId22"/>
       <w:pgSz w:w="11906" w:h="16838"/>
       <w:pgMar w:top="1418" w:right="1418" w:bottom="1418" w:left="1985" w:header="709" w:footer="709" w:gutter="0"/>
       <w:cols w:space="708"/>
@@ -11432,7 +11852,7 @@
       </w:pPr>
     </w:pPrDefault>
   </w:docDefaults>
-  <w:latentStyles w:defLockedState="0" w:defUIPriority="99" w:defSemiHidden="0" w:defUnhideWhenUsed="0" w:defQFormat="0" w:count="377">
+  <w:latentStyles w:defLockedState="0" w:defUIPriority="99" w:defSemiHidden="0" w:defUnhideWhenUsed="0" w:defQFormat="0" w:count="376">
     <w:lsdException w:name="Normal" w:uiPriority="0" w:qFormat="1"/>
     <w:lsdException w:name="heading 1" w:uiPriority="9" w:qFormat="1"/>
     <w:lsdException w:name="heading 2" w:semiHidden="1" w:uiPriority="9" w:unhideWhenUsed="1" w:qFormat="1"/>
@@ -11809,7 +12229,6 @@
     <w:lsdException w:name="Hashtag" w:semiHidden="1" w:unhideWhenUsed="1"/>
     <w:lsdException w:name="Unresolved Mention" w:semiHidden="1" w:unhideWhenUsed="1"/>
     <w:lsdException w:name="Smart Link" w:semiHidden="1" w:unhideWhenUsed="1"/>
-    <w:lsdException w:name="Smart Link Error" w:semiHidden="1" w:unhideWhenUsed="1"/>
   </w:latentStyles>
   <w:style w:type="paragraph" w:default="1" w:styleId="Normalny">
     <w:name w:val="Normal"/>
@@ -12781,7 +13200,7 @@
 </file>
 
 <file path=customXml/itemProps1.xml><?xml version="1.0" encoding="utf-8"?>
-<ds:datastoreItem xmlns:ds="http://schemas.openxmlformats.org/officeDocument/2006/customXml" ds:itemID="{97CC920E-F5EF-42B3-8D34-90C26ABDD5B6}">
+<ds:datastoreItem xmlns:ds="http://schemas.openxmlformats.org/officeDocument/2006/customXml" ds:itemID="{83918ADA-F857-45EC-8FCD-1DEAB04487A6}">
   <ds:schemaRefs>
     <ds:schemaRef ds:uri="http://schemas.openxmlformats.org/officeDocument/2006/bibliography"/>
   </ds:schemaRefs>

</xml_diff>